<commit_message>
V 0.2 New catalog. New GUI
</commit_message>
<xml_diff>
--- a/Kursach_filled.docx
+++ b/Kursach_filled.docx
@@ -216,7 +216,7 @@
                 <w:rStyle w:val="ac"/>
                 <w:noProof/>
               </w:rPr>
-              <w:t xml:space="preserve">1 Техническое задание (Вариант 19)</w:t>
+              <w:t xml:space="preserve">1 Техническое задание (Вариант 1)</w:t>
             </w:r>
             <w:r>
               <w:rPr>
@@ -1216,7 +1216,7 @@
         <w:t xml:space="preserve">1 Техническое задание (Вариант </w:t>
       </w:r>
       <w:r>
-        <w:t xml:space="preserve">19</w:t>
+        <w:t xml:space="preserve">1</w:t>
       </w:r>
       <w:r>
         <w:t>)</w:t>
@@ -1327,7 +1327,7 @@
         <w:rPr>
           <w:rFonts w:eastAsiaTheme="minorEastAsia"/>
         </w:rPr>
-        <w:t xml:space="preserve">13 </w:t>
+        <w:t xml:space="preserve">4 </w:t>
       </w:r>
       <w:r>
         <w:rPr>
@@ -1385,7 +1385,7 @@
         <w:rPr>
           <w:rFonts w:eastAsiaTheme="minorEastAsia"/>
         </w:rPr>
-        <w:t xml:space="preserve">2.0 </w:t>
+        <w:t xml:space="preserve">4.5 </w:t>
       </w:r>
       <w:r>
         <w:rPr>
@@ -1540,7 +1540,7 @@
         <w:rPr>
           <w:rFonts w:eastAsiaTheme="minorEastAsia"/>
         </w:rPr>
-        <w:t xml:space="preserve">0.2</w:t>
+        <w:t xml:space="preserve">0.5</w:t>
       </w:r>
       <w:r>
         <w:rPr>
@@ -1607,7 +1607,7 @@
         <w:rPr>
           <w:rFonts w:eastAsiaTheme="minorEastAsia"/>
         </w:rPr>
-        <w:t xml:space="preserve">0.2</w:t>
+        <w:t xml:space="preserve">0.1</w:t>
       </w:r>
       <w:r>
         <w:rPr>
@@ -1659,13 +1659,13 @@
       </w:r>
       <w:proofErr w:type="gramStart"/>
       <w:r>
-        <w:t xml:space="preserve">20; 3</w:t>
+        <w:t xml:space="preserve">100; 3</w:t>
       </w:r>
       <w:r>
         <w:t xml:space="preserve"> – </w:t>
       </w:r>
       <w:r>
-        <w:t xml:space="preserve">10</w:t>
+        <w:t xml:space="preserve">2</w:t>
       </w:r>
     </w:p>
     <w:p>
@@ -1726,7 +1726,7 @@
         <w:rPr>
           <w:rFonts w:eastAsiaTheme="minorEastAsia"/>
         </w:rPr>
-        <w:t xml:space="preserve">50; </w:t>
+        <w:t xml:space="preserve">10; </w:t>
       </w:r>
       <m:oMath>
         <m:sSub>
@@ -1775,7 +1775,7 @@
         <w:rPr>
           <w:rFonts w:eastAsiaTheme="minorEastAsia"/>
         </w:rPr>
-        <w:t xml:space="preserve">50</w:t>
+        <w:t xml:space="preserve">10</w:t>
       </w:r>
       <w:r>
         <w:t xml:space="preserve">; </w:t>
@@ -1826,7 +1826,7 @@
         <w:rPr>
           <w:rFonts w:eastAsiaTheme="minorEastAsia"/>
         </w:rPr>
-        <w:t xml:space="preserve">5</w:t>
+        <w:t xml:space="preserve">10</w:t>
       </w:r>
     </w:p>
     <w:p>
@@ -1937,7 +1937,7 @@
         <w:rPr>
           <w:rFonts w:eastAsiaTheme="minorEastAsia"/>
         </w:rPr>
-        <w:t xml:space="preserve">Отсутствует</w:t>
+        <w:t xml:space="preserve">0.01</w:t>
       </w:r>
     </w:p>
     <w:p>
@@ -2079,7 +2079,7 @@
         <w:rPr>
           <w:rFonts w:eastAsiaTheme="minorEastAsia"/>
         </w:rPr>
-        <w:t xml:space="preserve">2.0 </w:t>
+        <w:t xml:space="preserve">4.5 </w:t>
       </w:r>
       <w:r>
         <w:rPr>
@@ -2138,7 +2138,7 @@
         <w:rPr>
           <w:rFonts w:eastAsiaTheme="minorEastAsia"/>
         </w:rPr>
-        <w:t xml:space="preserve">13 </w:t>
+        <w:t xml:space="preserve">4 </w:t>
       </w:r>
       <w:r>
         <w:rPr>
@@ -2347,7 +2347,7 @@
           <w:rFonts w:eastAsiaTheme="minorEastAsia"/>
           <w:lang w:val="en-US"/>
         </w:rPr>
-        <w:t xml:space="preserve"> 27.66 –</w:t>
+        <w:t xml:space="preserve"> 21.28 –</w:t>
       </w:r>
       <w:r>
         <w:rPr>
@@ -2360,7 +2360,7 @@
           <w:rFonts w:eastAsiaTheme="minorEastAsia"/>
           <w:lang w:val="en-US"/>
         </w:rPr>
-        <w:t xml:space="preserve">28.89 </w:t>
+        <w:t xml:space="preserve">22.22 </w:t>
       </w:r>
       <w:r>
         <w:rPr>
@@ -2417,7 +2417,7 @@
         <w:rPr>
           <w:rFonts w:eastAsiaTheme="minorEastAsia"/>
         </w:rPr>
-        <w:t xml:space="preserve">27</w:t>
+        <w:t xml:space="preserve">20</w:t>
       </w:r>
       <w:r>
         <w:rPr>
@@ -2579,14 +2579,14 @@
         <w:rPr>
           <w:rFonts w:eastAsiaTheme="minorEastAsia"/>
         </w:rPr>
-        <w:t xml:space="preserve"> 27 = </w:t>
+        <w:t xml:space="preserve"> 20 = </w:t>
       </w:r>
       <w:r>
         <w:rPr>
           <w:rFonts w:eastAsiaTheme="minorEastAsia"/>
           <w:iCs/>
         </w:rPr>
-        <w:t xml:space="preserve">64.8 </w:t>
+        <w:t xml:space="preserve">48.0 </w:t>
       </w:r>
       <w:r>
         <w:rPr>
@@ -2726,7 +2726,7 @@
         <w:t xml:space="preserve">×</w:t>
       </w:r>
       <w:r>
-        <w:t xml:space="preserve"> 2.0 = 2.4 </w:t>
+        <w:t xml:space="preserve"> 4.5 = 5.4 </w:t>
       </w:r>
       <w:r>
         <w:t>А</w:t>
@@ -2917,7 +2917,7 @@
         <w:t xml:space="preserve">×</w:t>
       </w:r>
       <w:r>
-        <w:t xml:space="preserve"> (2.0)</w:t>
+        <w:t xml:space="preserve"> (4.5)</w:t>
       </w:r>
       <w:r>
         <w:rPr>
@@ -2935,7 +2935,7 @@
         <w:t xml:space="preserve">×</w:t>
       </w:r>
       <w:r>
-        <w:t xml:space="preserve"> 13 = 15.6 </w:t>
+        <w:t xml:space="preserve"> 4 = 24.3 </w:t>
       </w:r>
       <w:r>
         <w:t>Вт</w:t>
@@ -3009,7 +3009,7 @@
                   <w:rPr>
                     <w:rFonts w:ascii="Cambria Math" w:eastAsiaTheme="minorEastAsia" w:hAnsi="Cambria Math"/>
                   </w:rPr>
-                  <m:t>≥ 64.8 В</m:t>
+                  <m:t>≥ 48.0 В</m:t>
                 </m:r>
               </m:e>
               <m:e>
@@ -3052,7 +3052,7 @@
                   <w:rPr>
                     <w:rFonts w:ascii="Cambria Math" w:eastAsiaTheme="minorEastAsia" w:hAnsi="Cambria Math"/>
                   </w:rPr>
-                  <m:t xml:space="preserve"> 2.4 А</m:t>
+                  <m:t xml:space="preserve"> 5.4 А</m:t>
                 </m:r>
               </m:e>
               <m:e>
@@ -3095,7 +3095,7 @@
                   <w:rPr>
                     <w:rFonts w:ascii="Cambria Math" w:eastAsiaTheme="minorEastAsia" w:hAnsi="Cambria Math"/>
                   </w:rPr>
-                  <m:t xml:space="preserve"> 15.6 Вт</m:t>
+                  <m:t xml:space="preserve"> 24.3 Вт</m:t>
                 </m:r>
               </m:e>
             </m:eqArr>
@@ -6507,7 +6507,7 @@
                   <w:spacing w:val="-2"/>
                   <w:lang w:val="en-US"/>
                 </w:rPr>
-                <m:t>15.6</m:t>
+                <m:t>24.3</m:t>
               </m:r>
               <m:r>
                 <m:rPr>
@@ -7079,7 +7079,7 @@
                   <w:spacing w:val="-2"/>
                   <w:lang w:val="en-US"/>
                 </w:rPr>
-                <m:t>15.6</m:t>
+                <m:t>24.3</m:t>
               </m:r>
               <m:r>
                 <m:rPr>
@@ -9688,7 +9688,7 @@
                   <w:szCs w:val="24"/>
                   <w:lang w:val="en-US"/>
                 </w:rPr>
-                <m:t>15.6×(1.5</m:t>
+                <m:t>24.3×(1.5</m:t>
               </m:r>
               <m:r>
                 <w:rPr>
@@ -9775,7 +9775,7 @@
                   <w:szCs w:val="24"/>
                   <w:lang w:val="en-US"/>
                 </w:rPr>
-                <m:t>15.6×</m:t>
+                <m:t>24.3×</m:t>
               </m:r>
               <m:d>
                 <m:dPr>
@@ -22277,7 +22277,7 @@
         <w:t xml:space="preserve">и каждый из параллельно включенных транзисторов рассеивает мощность </w:t>
       </w:r>
       <w:r>
-        <w:t xml:space="preserve">7.8 </w:t>
+        <w:t xml:space="preserve">12.2 </w:t>
       </w:r>
       <w:r>
         <w:t>Вт.</w:t>
@@ -23395,7 +23395,7 @@
                 <w:sz w:val="24"/>
                 <w:szCs w:val="24"/>
               </w:rPr>
-              <w:t xml:space="preserve">15.6</w:t>
+              <w:t xml:space="preserve">24.3</w:t>
             </w:r>
           </w:p>
         </w:tc>
@@ -23951,7 +23951,7 @@
                   <w:rFonts w:ascii="Cambria Math" w:eastAsia="Cambria Math" w:hAnsi="Cambria Math"/>
                   <w:w w:val="105"/>
                 </w:rPr>
-                <m:t>15.6</m:t>
+                <m:t>24.3</m:t>
               </m:r>
             </m:den>
           </m:f>
@@ -23987,7 +23987,7 @@
               <w:rFonts w:ascii="Cambria Math" w:eastAsia="Cambria Math" w:hAnsi="Cambria Math"/>
               <w:w w:val="105"/>
             </w:rPr>
-            <m:t>=2.92(°C/Вт)</m:t>
+            <m:t>=1.28(°C/Вт)</m:t>
           </m:r>
         </m:oMath>
       </m:oMathPara>
@@ -24928,7 +24928,7 @@
             <w:spacing w:val="-7"/>
             <w:lang w:val="en-US"/>
           </w:rPr>
-          <m:t> 2.92 </m:t>
+          <m:t> 1.28 </m:t>
         </m:r>
         <m:r>
           <w:rPr>
@@ -25001,7 +25001,7 @@
             <w:rFonts w:ascii="Cambria Math" w:eastAsiaTheme="minorEastAsia" w:hAnsi="Cambria Math"/>
             <w:spacing w:val="-7"/>
           </w:rPr>
-          <m:t>= 2.98 </m:t>
+          <m:t>= 1.31 </m:t>
         </m:r>
       </m:oMath>
       <w:r>
@@ -27388,13 +27388,13 @@
           <w:rPr>
             <w:rFonts w:ascii="Cambria Math" w:eastAsiaTheme="minorEastAsia" w:hAnsi="Cambria Math"/>
           </w:rPr>
-          <m:t>= 15.6 ×</m:t>
+          <m:t>= 24.3 ×</m:t>
         </m:r>
         <m:r>
           <w:rPr>
             <w:rFonts w:ascii="Cambria Math" w:hAnsi="Cambria Math"/>
           </w:rPr>
-          <m:t xml:space="preserve"> 2.92 = 45.55 </m:t>
+          <m:t xml:space="preserve"> 1.28 = 31.1 </m:t>
         </m:r>
         <m:r>
           <w:rPr>
@@ -27465,7 +27465,7 @@
           <w:rPr>
             <w:rFonts w:ascii="Cambria Math" w:eastAsiaTheme="minorEastAsia" w:hAnsi="Cambria Math"/>
           </w:rPr>
-          <m:t xml:space="preserve">= 45.55 </m:t>
+          <m:t xml:space="preserve">= 31.1 </m:t>
         </m:r>
         <m:r>
           <m:rPr>
@@ -27523,7 +27523,7 @@
           <w:rPr>
             <w:rFonts w:ascii="Cambria Math" w:eastAsiaTheme="minorEastAsia" w:hAnsi="Cambria Math"/>
           </w:rPr>
-          <m:t xml:space="preserve">=v×g= 45.55 × 0.85 = 38.72 </m:t>
+          <m:t xml:space="preserve">=v×g= 31.1 × 0.85 = 26.44 </m:t>
         </m:r>
         <m:r>
           <m:rPr>
@@ -27744,7 +27744,7 @@
                   <w:rFonts w:ascii="Cambria Math" w:hAnsi="Cambria Math"/>
                   <w:spacing w:val="-2"/>
                 </w:rPr>
-                <m:t>38.72+2×</m:t>
+                <m:t>26.44+2×</m:t>
               </m:r>
               <m:r>
                 <w:rPr>
@@ -27774,7 +27774,7 @@
               <w:rFonts w:ascii="Cambria Math" w:hAnsi="Cambria Math"/>
               <w:spacing w:val="-2"/>
             </w:rPr>
-            <m:t xml:space="preserve">=79.36</m:t>
+            <m:t xml:space="preserve">=73.22</m:t>
           </m:r>
           <m:r>
             <m:rPr>
@@ -27865,7 +27865,7 @@
             <w:rFonts w:ascii="Cambria Math" w:hAnsi="Cambria Math"/>
             <w:spacing w:val="-2"/>
           </w:rPr>
-          <m:t>= 79.36 </m:t>
+          <m:t>= 73.22 </m:t>
         </m:r>
       </m:oMath>
       <w:r>
@@ -28265,7 +28265,7 @@
                       <w:rPr>
                         <w:rFonts w:ascii="Cambria Math" w:hAnsi="Cambria Math"/>
                       </w:rPr>
-                      <m:t> 38.72 </m:t>
+                      <m:t> 26.44 </m:t>
                     </m:r>
                   </m:num>
                   <m:den>
@@ -28357,7 +28357,7 @@
           <w:rPr>
             <w:rFonts w:ascii="Cambria Math" w:hAnsi="Cambria Math"/>
           </w:rPr>
-          <m:t xml:space="preserve">= 5.21 </m:t>
+          <m:t xml:space="preserve">= 4.74 </m:t>
         </m:r>
         <m:f>
           <m:fPr>
@@ -28765,7 +28765,7 @@
             <w:rFonts w:ascii="Cambria Math" w:hAnsi="Cambria Math"/>
             <w:lang w:val="en-US"/>
           </w:rPr>
-          <m:t> 5.21 </m:t>
+          <m:t> 4.74 </m:t>
         </m:r>
         <m:r>
           <w:rPr>
@@ -28791,7 +28791,7 @@
             <w:rFonts w:ascii="Cambria Math" w:hAnsi="Cambria Math"/>
             <w:lang w:val="en-US"/>
           </w:rPr>
-          <m:t> 7.13 </m:t>
+          <m:t> 6.66 </m:t>
         </m:r>
         <m:r>
           <w:rPr>
@@ -28973,7 +28973,7 @@
             <w:rFonts w:ascii="Cambria Math" w:hAnsi="Cambria Math"/>
             <w:spacing w:val="-2"/>
           </w:rPr>
-          <m:t xml:space="preserve">-α= 35.8 - 7.13 = 28.67 </m:t>
+          <m:t xml:space="preserve">-α= 35.8 - 6.66 = 29.14 </m:t>
         </m:r>
         <m:f>
           <m:fPr>
@@ -29326,7 +29326,7 @@
                   <w:rFonts w:ascii="Cambria Math" w:hAnsi="Cambria Math"/>
                   <w:spacing w:val="-2"/>
                 </w:rPr>
-                <m:t>28.67</m:t>
+                <m:t>29.14</m:t>
               </m:r>
               <m:ctrlPr>
                 <w:rPr>
@@ -29422,7 +29422,7 @@
               <w:rFonts w:ascii="Cambria Math" w:eastAsiaTheme="minorEastAsia" w:hAnsi="Cambria Math"/>
               <w:spacing w:val="-2"/>
             </w:rPr>
-            <m:t xml:space="preserve">=0.064</m:t>
+            <m:t xml:space="preserve">=0.065</m:t>
           </m:r>
           <m:sSup>
             <m:sSupPr>
@@ -29741,7 +29741,7 @@
                 <w:rPr>
                   <w:rFonts w:ascii="Cambria Math" w:hAnsi="Cambria Math"/>
                 </w:rPr>
-                <m:t>0.064-7.7×</m:t>
+                <m:t>0.065-7.7×</m:t>
               </m:r>
               <m:sSup>
                 <m:sSupPr>
@@ -29841,7 +29841,7 @@
             <w:rPr>
               <w:rFonts w:ascii="Cambria Math" w:hAnsi="Cambria Math"/>
             </w:rPr>
-            <m:t>=34.31мм</m:t>
+            <m:t>=34.96мм</m:t>
           </m:r>
         </m:oMath>
       </m:oMathPara>
@@ -29907,7 +29907,7 @@
           <w:rPr>
             <w:rFonts w:ascii="Cambria Math" w:eastAsiaTheme="minorEastAsia" w:hAnsi="Cambria Math"/>
           </w:rPr>
-          <m:t> 7.8 Вт</m:t>
+          <m:t> 12.2 Вт</m:t>
         </m:r>
       </m:oMath>
       <w:r>
@@ -30436,7 +30436,7 @@
                   <w:rFonts w:ascii="Cambria Math" w:hAnsi="Cambria Math"/>
                   <w:lang w:val="en-US"/>
                 </w:rPr>
-                <m:t>7.8</m:t>
+                <m:t>12.2</m:t>
               </m:r>
             </m:den>
           </m:f>
@@ -30472,7 +30472,7 @@
               <w:rFonts w:ascii="Cambria Math" w:eastAsia="Cambria Math" w:hAnsi="Cambria Math"/>
               <w:w w:val="105"/>
             </w:rPr>
-            <m:t>=7.48</m:t>
+            <m:t>=4.19</m:t>
           </m:r>
           <m:r>
             <w:rPr>
@@ -31127,7 +31127,7 @@
             <w:rFonts w:ascii="Cambria Math" w:hAnsi="Cambria Math"/>
             <w:lang w:val="en-US"/>
           </w:rPr>
-          <m:t> 7.48 </m:t>
+          <m:t> 4.19 </m:t>
         </m:r>
         <m:r>
           <w:rPr>
@@ -31210,7 +31210,7 @@
             <w:rFonts w:ascii="Cambria Math" w:hAnsi="Cambria Math"/>
             <w:lang w:val="en-US"/>
           </w:rPr>
-          <m:t> 7.63 </m:t>
+          <m:t> 4.27 </m:t>
         </m:r>
       </m:oMath>
       <w:r>
@@ -33776,14 +33776,14 @@
           <w:rPr>
             <w:rFonts w:ascii="Cambria Math" w:eastAsiaTheme="minorEastAsia" w:hAnsi="Cambria Math"/>
           </w:rPr>
-          <m:t>= 7.8 ×</m:t>
+          <m:t>= 12.2 ×</m:t>
         </m:r>
         <m:r>
           <w:rPr>
             <w:rFonts w:ascii="Cambria Math" w:eastAsia="Cambria Math" w:hAnsi="Cambria Math"/>
             <w:w w:val="105"/>
           </w:rPr>
-          <m:t> 7.48 </m:t>
+          <m:t> 4.19 </m:t>
         </m:r>
         <m:r>
           <w:rPr>
@@ -33799,7 +33799,7 @@
             <w:rFonts w:ascii="Cambria Math" w:eastAsiaTheme="minorEastAsia" w:hAnsi="Cambria Math"/>
             <w:lang w:val="en-US"/>
           </w:rPr>
-          <m:t> 58.34 </m:t>
+          <m:t> 51.12 </m:t>
         </m:r>
         <m:r>
           <w:rPr>
@@ -33915,7 +33915,7 @@
             <w:rFonts w:ascii="Cambria Math" w:eastAsiaTheme="minorEastAsia" w:hAnsi="Cambria Math"/>
             <w:lang w:val="en-US"/>
           </w:rPr>
-          <m:t> 58.34 </m:t>
+          <m:t> 51.12 </m:t>
         </m:r>
         <m:r>
           <w:rPr>
@@ -33989,7 +33989,7 @@
             <w:rFonts w:ascii="Cambria Math" w:eastAsiaTheme="minorEastAsia" w:hAnsi="Cambria Math"/>
             <w:lang w:val="en-US"/>
           </w:rPr>
-          <m:t> 58.34 </m:t>
+          <m:t> 51.12 </m:t>
         </m:r>
         <m:r>
           <w:rPr>
@@ -34021,7 +34021,7 @@
             <w:rFonts w:ascii="Cambria Math" w:eastAsiaTheme="minorEastAsia" w:hAnsi="Cambria Math"/>
             <w:lang w:val="en-US"/>
           </w:rPr>
-          <m:t> 51.34 </m:t>
+          <m:t> 44.99 </m:t>
         </m:r>
         <m:r>
           <w:rPr>
@@ -34250,7 +34250,7 @@
                 <w:rFonts w:ascii="Cambria Math" w:eastAsiaTheme="minorEastAsia" w:hAnsi="Cambria Math"/>
                 <w:lang w:val="en-US"/>
               </w:rPr>
-              <m:t> 51.34 </m:t>
+              <m:t> 44.99 </m:t>
             </m:r>
             <m:r>
               <w:rPr>
@@ -34297,7 +34297,7 @@
             <w:rFonts w:ascii="Cambria Math" w:eastAsiaTheme="minorEastAsia" w:hAnsi="Cambria Math"/>
             <w:lang w:val="en-US"/>
           </w:rPr>
-          <m:t> 85.67 </m:t>
+          <m:t> 82.5 </m:t>
         </m:r>
       </m:oMath>
       <w:r>
@@ -34398,7 +34398,7 @@
             <w:rFonts w:ascii="Cambria Math" w:eastAsiaTheme="minorEastAsia" w:hAnsi="Cambria Math"/>
             <w:lang w:val="en-US"/>
           </w:rPr>
-          <m:t> 85.67 </m:t>
+          <m:t> 82.5 </m:t>
         </m:r>
       </m:oMath>
       <w:r>
@@ -34902,7 +34902,7 @@
                         <w:rFonts w:ascii="Cambria Math" w:eastAsiaTheme="minorEastAsia" w:hAnsi="Cambria Math"/>
                         <w:lang w:val="en-US"/>
                       </w:rPr>
-                      <m:t> 51.34 </m:t>
+                      <m:t> 44.99 </m:t>
                     </m:r>
                   </m:num>
                   <m:den>
@@ -35014,7 +35014,7 @@
             <w:rFonts w:ascii="Cambria Math" w:eastAsiaTheme="minorEastAsia" w:hAnsi="Cambria Math"/>
             <w:lang w:val="en-US"/>
           </w:rPr>
-          <m:t> 5.98 </m:t>
+          <m:t> 5.79 </m:t>
         </m:r>
         <m:r>
           <w:rPr>
@@ -35492,7 +35492,7 @@
             <w:rFonts w:ascii="Cambria Math" w:eastAsiaTheme="minorEastAsia" w:hAnsi="Cambria Math"/>
             <w:lang w:val="en-US"/>
           </w:rPr>
-          <m:t> 5.98 </m:t>
+          <m:t> 5.79 </m:t>
         </m:r>
         <m:r>
           <w:rPr>
@@ -35525,7 +35525,7 @@
             <w:spacing w:val="-5"/>
             <w:lang w:val="en-US"/>
           </w:rPr>
-          <m:t> 7.9 </m:t>
+          <m:t> 7.71 </m:t>
         </m:r>
         <m:r>
           <w:rPr>
@@ -35735,7 +35735,7 @@
             <w:spacing w:val="-5"/>
             <w:lang w:val="en-US"/>
           </w:rPr>
-          <m:t> 7.9 </m:t>
+          <m:t> 7.71 </m:t>
         </m:r>
         <m:r>
           <w:rPr>
@@ -35752,7 +35752,7 @@
             <w:rFonts w:ascii="Cambria Math" w:hAnsi="Cambria Math"/>
             <w:lang w:val="en-US"/>
           </w:rPr>
-          <m:t> 5.0 </m:t>
+          <m:t> 5.19 </m:t>
         </m:r>
         <m:r>
           <w:rPr>
@@ -36115,7 +36115,7 @@
                   <w:rFonts w:ascii="Cambria Math" w:hAnsi="Cambria Math"/>
                   <w:lang w:val="en-US"/>
                 </w:rPr>
-                <m:t>5.0</m:t>
+                <m:t>5.19</m:t>
               </m:r>
               <m:ctrlPr>
                 <w:rPr>
@@ -36262,7 +36262,7 @@
               <w:rFonts w:ascii="Cambria Math" w:hAnsi="Cambria Math"/>
               <w:lang w:val="en-US"/>
             </w:rPr>
-            <m:t>0.064</m:t>
+            <m:t>0.065</m:t>
           </m:r>
           <m:r>
             <w:rPr>
@@ -36674,7 +36674,7 @@
                   <w:rFonts w:ascii="Cambria Math" w:hAnsi="Cambria Math"/>
                   <w:lang w:val="en-US"/>
                 </w:rPr>
-                <m:t>0.064</m:t>
+                <m:t>0.065</m:t>
               </m:r>
               <m:r>
                 <w:rPr>
@@ -36854,7 +36854,7 @@
               <w:rFonts w:ascii="Cambria Math" w:hAnsi="Cambria Math"/>
               <w:lang w:val="en-US"/>
             </w:rPr>
-            <m:t>26.26</m:t>
+            <m:t>26.76</m:t>
           </m:r>
           <m:r>
             <w:rPr>
@@ -37038,7 +37038,7 @@
                   <w:rFonts w:ascii="Cambria Math" w:hAnsi="Cambria Math"/>
                   <w:lang w:val="en-US"/>
                 </w:rPr>
-                <m:t>34.31+</m:t>
+                <m:t>34.96+</m:t>
               </m:r>
               <m:r>
                 <w:rPr>
@@ -37074,7 +37074,7 @@
               <w:rFonts w:ascii="Cambria Math" w:eastAsiaTheme="minorEastAsia" w:hAnsi="Cambria Math"/>
               <w:lang w:val="en-US"/>
             </w:rPr>
-            <m:t>416.57</m:t>
+            <m:t>423.82</m:t>
           </m:r>
           <m:r>
             <m:rPr>
@@ -37323,7 +37323,7 @@
                   <w:rFonts w:ascii="Cambria Math" w:hAnsi="Cambria Math"/>
                   <w:lang w:val="en-US"/>
                 </w:rPr>
-                <m:t>26.26+</m:t>
+                <m:t>26.76+</m:t>
               </m:r>
               <m:r>
                 <w:rPr>
@@ -37373,7 +37373,7 @@
               <w:rFonts w:ascii="Cambria Math" w:eastAsiaTheme="minorEastAsia" w:hAnsi="Cambria Math"/>
               <w:lang w:val="en-US"/>
             </w:rPr>
-            <m:t>326.73</m:t>
+            <m:t>332.32</m:t>
           </m:r>
           <m:r>
             <m:rPr>
@@ -37637,7 +37637,7 @@
         <w:t xml:space="preserve">н = </w:t>
       </w:r>
       <w:r>
-        <w:t xml:space="preserve">2.0</w:t>
+        <w:t xml:space="preserve">4.5</w:t>
       </w:r>
       <w:r>
         <w:t xml:space="preserve"> А.</w:t>
@@ -39525,7 +39525,7 @@
                     <w:rFonts w:ascii="Cambria Math" w:hAnsi="Cambria Math"/>
                     <w:lang w:val="en-US"/>
                   </w:rPr>
-                  <m:t> 2.0 </m:t>
+                  <m:t> 4.5 </m:t>
                 </m:r>
                 <m:ctrlPr>
                   <w:rPr>
@@ -39581,7 +39581,7 @@
             <w:rFonts w:ascii="Cambria Math" w:hAnsi="Cambria Math"/>
             <w:lang w:val="en-US"/>
           </w:rPr>
-          <m:t> 0.2 </m:t>
+          <m:t> 1.01 </m:t>
         </m:r>
       </m:oMath>
       <w:r>
@@ -40483,7 +40483,7 @@
         <w:rPr>
           <w:rFonts w:eastAsiaTheme="minorEastAsia"/>
         </w:rPr>
-        <w:t xml:space="preserve">26.0</w:t>
+        <w:t xml:space="preserve">18.0</w:t>
       </w:r>
       <w:r>
         <w:rPr>
@@ -40542,7 +40542,7 @@
         <w:rPr>
           <w:rFonts w:eastAsiaTheme="minorEastAsia"/>
         </w:rPr>
-        <w:t xml:space="preserve">2.0 </w:t>
+        <w:t xml:space="preserve">4.5 </w:t>
       </w:r>
       <w:r>
         <w:rPr>
@@ -40594,7 +40594,7 @@
         <w:rPr>
           <w:rFonts w:eastAsiaTheme="minorEastAsia"/>
         </w:rPr>
-        <w:t xml:space="preserve">27</w:t>
+        <w:t xml:space="preserve">20</w:t>
       </w:r>
       <w:r>
         <w:rPr>
@@ -41983,7 +41983,7 @@
                                   <w:sz w:val="24"/>
                                   <w:szCs w:val="24"/>
                                 </w:rPr>
-                                <m:t>0.0002</m:t>
+                                <m:t>0.0005</m:t>
                               </m:r>
                             </m:num>
                             <m:den>
@@ -42194,7 +42194,7 @@
                           <w:sz w:val="24"/>
                           <w:szCs w:val="24"/>
                         </w:rPr>
-                        <m:t>0.0002</m:t>
+                        <m:t>0.0005</m:t>
                       </m:r>
                     </m:num>
                     <m:den>
@@ -42329,7 +42329,7 @@
                       <w:sz w:val="24"/>
                       <w:szCs w:val="24"/>
                     </w:rPr>
-                    <m:t>0.0002</m:t>
+                    <m:t>0.0005</m:t>
                   </m:r>
                 </m:num>
                 <m:den>
@@ -42999,7 +42999,7 @@
                     <w:rPr>
                       <w:rFonts w:ascii="Cambria Math" w:hAnsi="Cambria Math"/>
                     </w:rPr>
-                    <m:t>27</m:t>
+                    <m:t>20</m:t>
                   </m:r>
                 </m:num>
                 <m:den>
@@ -43043,7 +43043,7 @@
                           <w:sz w:val="24"/>
                           <w:szCs w:val="24"/>
                         </w:rPr>
-                        <m:t>0.0002</m:t>
+                        <m:t>0.0005</m:t>
                       </m:r>
                     </m:num>
                     <m:den>
@@ -43051,7 +43051,7 @@
                         <w:rPr>
                           <w:rFonts w:ascii="Cambria Math" w:eastAsiaTheme="minorEastAsia" w:hAnsi="Cambria Math"/>
                         </w:rPr>
-                        <m:t>2.0</m:t>
+                        <m:t>4.5</m:t>
                       </m:r>
                     </m:den>
                   </m:f>
@@ -43094,7 +43094,7 @@
                             <w:rPr>
                               <w:rFonts w:ascii="Cambria Math" w:eastAsiaTheme="minorEastAsia" w:hAnsi="Cambria Math"/>
                             </w:rPr>
-                            <m:t>2.0</m:t>
+                            <m:t>4.5</m:t>
                           </m:r>
                         </m:den>
                       </m:f>
@@ -43791,7 +43791,7 @@
               <w:rPr>
                 <w:lang w:val="en-US"/>
               </w:rPr>
-              <w:t xml:space="preserve">0.751</w:t>
+              <w:t xml:space="preserve">0.797</w:t>
             </w:r>
           </w:p>
         </w:tc>
@@ -43850,7 +43850,7 @@
               <w:rPr>
                 <w:lang w:val="en-US"/>
               </w:rPr>
-              <w:t xml:space="preserve">0.884</w:t>
+              <w:t xml:space="preserve">0.865</w:t>
             </w:r>
           </w:p>
         </w:tc>
@@ -43909,7 +43909,7 @@
               <w:rPr>
                 <w:lang w:val="en-US"/>
               </w:rPr>
-              <w:t xml:space="preserve">0.859</w:t>
+              <w:t xml:space="preserve">0.854</w:t>
             </w:r>
           </w:p>
         </w:tc>
@@ -43968,7 +43968,7 @@
               <w:rPr>
                 <w:lang w:val="en-US"/>
               </w:rPr>
-              <w:t xml:space="preserve">0.789</w:t>
+              <w:t xml:space="preserve">0.819</w:t>
             </w:r>
           </w:p>
         </w:tc>
@@ -44027,7 +44027,7 @@
               <w:rPr>
                 <w:lang w:val="en-US"/>
               </w:rPr>
-              <w:t xml:space="preserve">0.689</w:t>
+              <w:t xml:space="preserve">0.765</w:t>
             </w:r>
           </w:p>
         </w:tc>
@@ -44086,7 +44086,7 @@
               <w:rPr>
                 <w:lang w:val="en-US"/>
               </w:rPr>
-              <w:t xml:space="preserve">0.578</w:t>
+              <w:t xml:space="preserve">0.694</w:t>
             </w:r>
           </w:p>
         </w:tc>
@@ -44145,7 +44145,7 @@
               <w:rPr>
                 <w:lang w:val="en-US"/>
               </w:rPr>
-              <w:t xml:space="preserve">0.472</w:t>
+              <w:t xml:space="preserve">0.615</w:t>
             </w:r>
           </w:p>
         </w:tc>
@@ -44204,7 +44204,7 @@
               <w:rPr>
                 <w:lang w:val="en-US"/>
               </w:rPr>
-              <w:t xml:space="preserve">0.378</w:t>
+              <w:t xml:space="preserve">0.534</w:t>
             </w:r>
           </w:p>
         </w:tc>
@@ -44263,7 +44263,7 @@
               <w:rPr>
                 <w:lang w:val="en-US"/>
               </w:rPr>
-              <w:t xml:space="preserve">0.302</w:t>
+              <w:t xml:space="preserve">0.456</w:t>
             </w:r>
           </w:p>
         </w:tc>
@@ -44384,7 +44384,7 @@
       <w:r>
         <w:drawing>
           <wp:inline xmlns:a="http://schemas.openxmlformats.org/drawingml/2006/main" xmlns:pic="http://schemas.openxmlformats.org/drawingml/2006/picture">
-            <wp:extent cx="5760000" cy="4320000"/>
+            <wp:extent cx="5760000" cy="3456000"/>
             <wp:docPr id="1005" name="Picture 162"/>
             <wp:cNvGraphicFramePr>
               <a:graphicFrameLocks noChangeAspect="1"/>
@@ -44405,7 +44405,7 @@
                   <pic:spPr>
                     <a:xfrm>
                       <a:off x="0" y="0"/>
-                      <a:ext cx="5760000" cy="4320000"/>
+                      <a:ext cx="5760000" cy="3456000"/>
                     </a:xfrm>
                     <a:prstGeom prst="rect"/>
                   </pic:spPr>
@@ -45127,7 +45127,7 @@
         <w:t xml:space="preserve"> = </w:t>
       </w:r>
       <w:r>
-        <w:t xml:space="preserve">2.4 </w:t>
+        <w:t xml:space="preserve">5.4 </w:t>
       </w:r>
       <w:r>
         <w:t>А</w:t>
@@ -45183,7 +45183,7 @@
         <w:rPr>
           <w:rFonts w:eastAsiaTheme="minorEastAsia"/>
         </w:rPr>
-        <w:t xml:space="preserve">13 </w:t>
+        <w:t xml:space="preserve">4 </w:t>
       </w:r>
       <w:r>
         <w:rPr>
@@ -45564,7 +45564,7 @@
             <w:rFonts w:ascii="Cambria Math" w:hAnsi="Cambria Math"/>
             <w:lang w:val="en-US"/>
           </w:rPr>
-          <m:t> 27 </m:t>
+          <m:t> 20 </m:t>
         </m:r>
         <m:r>
           <w:rPr>
@@ -45577,7 +45577,7 @@
             <w:rFonts w:ascii="Cambria Math" w:hAnsi="Cambria Math"/>
             <w:lang w:val="en-US"/>
           </w:rPr>
-          <m:t> 43.2 </m:t>
+          <m:t> 32.0 </m:t>
         </m:r>
       </m:oMath>
       <w:r>
@@ -45786,7 +45786,7 @@
                 <w:rFonts w:ascii="Cambria Math" w:hAnsi="Cambria Math"/>
                 <w:lang w:val="en-US"/>
               </w:rPr>
-              <m:t> 2.4 </m:t>
+              <m:t> 5.4 </m:t>
             </m:r>
           </m:num>
           <m:den>
@@ -45817,7 +45817,7 @@
             <w:rFonts w:ascii="Cambria Math" w:hAnsi="Cambria Math"/>
             <w:lang w:val="en-US"/>
           </w:rPr>
-          <m:t> 0.0032 </m:t>
+          <m:t> 0.0072 </m:t>
         </m:r>
       </m:oMath>
       <w:r>
@@ -46352,7 +46352,7 @@
             <w:rFonts w:ascii="Cambria Math" w:hAnsi="Cambria Math"/>
             <w:lang w:val="en-US"/>
           </w:rPr>
-          <m:t> 13 </m:t>
+          <m:t> 4 </m:t>
         </m:r>
         <m:r>
           <m:rPr>
@@ -46371,7 +46371,7 @@
             <w:rFonts w:ascii="Cambria Math" w:hAnsi="Cambria Math"/>
             <w:lang w:val="en-US"/>
           </w:rPr>
-          <m:t> 15.36 </m:t>
+          <m:t> 6.36 </m:t>
         </m:r>
       </m:oMath>
       <w:r>
@@ -46600,7 +46600,7 @@
             <w:rFonts w:ascii="Cambria Math" w:hAnsi="Cambria Math"/>
             <w:lang w:val="en-US"/>
           </w:rPr>
-          <m:t> 0.0032 </m:t>
+          <m:t> 0.0072 </m:t>
         </m:r>
         <m:r>
           <m:rPr>
@@ -46619,7 +46619,7 @@
             <w:rFonts w:ascii="Cambria Math" w:hAnsi="Cambria Math"/>
             <w:lang w:val="en-US"/>
           </w:rPr>
-          <m:t> 15.36 </m:t>
+          <m:t> 6.36 </m:t>
         </m:r>
         <m:r>
           <m:rPr>
@@ -46638,7 +46638,7 @@
             <w:rFonts w:ascii="Cambria Math" w:hAnsi="Cambria Math"/>
             <w:lang w:val="en-US"/>
           </w:rPr>
-          <m:t> 0.0147 </m:t>
+          <m:t> 0.0137 </m:t>
         </m:r>
       </m:oMath>
       <w:r>
@@ -46732,7 +46732,7 @@
                     <w:rFonts w:ascii="Cambria Math" w:hAnsi="Cambria Math"/>
                     <w:lang w:val="en-US"/>
                   </w:rPr>
-                  <m:t> 43.2 </m:t>
+                  <m:t> 32.0 </m:t>
                 </m:r>
                 <m:r>
                   <w:rPr>
@@ -46810,7 +46810,7 @@
                     <w:rFonts w:ascii="Cambria Math" w:hAnsi="Cambria Math"/>
                     <w:lang w:val="en-US"/>
                   </w:rPr>
-                  <m:t> 0.0032 </m:t>
+                  <m:t> 0.0072 </m:t>
                 </m:r>
                 <m:r>
                   <m:rPr>
@@ -46879,7 +46879,7 @@
                     <w:rFonts w:ascii="Cambria Math" w:hAnsi="Cambria Math"/>
                     <w:lang w:val="en-US"/>
                   </w:rPr>
-                  <m:t> 0.0147 </m:t>
+                  <m:t> 0.0137 </m:t>
                 </m:r>
                 <m:r>
                   <m:rPr>
@@ -49467,7 +49467,7 @@
                 <w:rFonts w:ascii="Cambria Math" w:hAnsi="Cambria Math"/>
                 <w:lang w:val="en-US"/>
               </w:rPr>
-              <m:t> 0.0032 </m:t>
+              <m:t> 0.0072 </m:t>
             </m:r>
           </m:num>
           <m:den>
@@ -49507,7 +49507,7 @@
             <w:rFonts w:ascii="Cambria Math" w:hAnsi="Cambria Math"/>
             <w:lang w:val="en-US"/>
           </w:rPr>
-          <m:t> 0.0002 </m:t>
+          <m:t> 0.0005 </m:t>
         </m:r>
         <m:r>
           <m:rPr>
@@ -49587,7 +49587,7 @@
             <w:rFonts w:ascii="Cambria Math" w:hAnsi="Cambria Math"/>
             <w:lang w:val="en-US"/>
           </w:rPr>
-          <m:t> 0.0002 </m:t>
+          <m:t> 0.0005 </m:t>
         </m:r>
         <m:r>
           <m:rPr>
@@ -49774,7 +49774,7 @@
         </m:r>
       </m:oMath>
       <w:r>
-        <w:t xml:space="preserve">20</w:t>
+        <w:t xml:space="preserve">100</w:t>
       </w:r>
       <w:r>
         <w:t xml:space="preserve">, </w:t>
@@ -49828,7 +49828,7 @@
         </m:r>
       </m:oMath>
       <w:r>
-        <w:t xml:space="preserve">10</w:t>
+        <w:t xml:space="preserve">2</w:t>
       </w:r>
       <w:r>
         <w:t xml:space="preserve">, погрешность воспроизведения коэффициентов усиления по всех входам </w:t>
@@ -49937,7 +49937,7 @@
         <w:rPr>
           <w:rFonts w:eastAsiaTheme="minorEastAsia"/>
         </w:rPr>
-        <w:t xml:space="preserve">13 </w:t>
+        <w:t xml:space="preserve">4 </w:t>
       </w:r>
       <w:r>
         <w:rPr>
@@ -50758,7 +50758,7 @@
                 <w:rFonts w:ascii="Cambria Math" w:eastAsiaTheme="minorEastAsia" w:hAnsi="Cambria Math"/>
                 <w:lang w:val="en-US"/>
               </w:rPr>
-              <m:t> 20 </m:t>
+              <m:t> 100 </m:t>
             </m:r>
             <m:r>
               <m:rPr>
@@ -50788,7 +50788,7 @@
                 <w:rFonts w:ascii="Cambria Math" w:eastAsiaTheme="minorEastAsia" w:hAnsi="Cambria Math"/>
                 <w:lang w:val="en-US"/>
               </w:rPr>
-              <m:t> 10 </m:t>
+              <m:t> 2 </m:t>
             </m:r>
             <m:r>
               <m:rPr>
@@ -50827,7 +50827,7 @@
             <w:rFonts w:ascii="Cambria Math" w:eastAsiaTheme="minorEastAsia" w:hAnsi="Cambria Math"/>
             <w:lang w:val="en-US"/>
           </w:rPr>
-          <m:t> 0.659 </m:t>
+          <m:t> 0.58 </m:t>
         </m:r>
       </m:oMath>
       <w:r>
@@ -51504,7 +51504,7 @@
             <w:rFonts w:ascii="Cambria Math" w:eastAsiaTheme="minorEastAsia" w:hAnsi="Cambria Math"/>
             <w:lang w:val="en-US"/>
           </w:rPr>
-          <m:t> 0.659 </m:t>
+          <m:t> 0.58 </m:t>
         </m:r>
         <m:r>
           <m:rPr>
@@ -51644,7 +51644,7 @@
             <w:rFonts w:ascii="Cambria Math" w:eastAsiaTheme="minorEastAsia" w:hAnsi="Cambria Math"/>
             <w:lang w:val="en-US"/>
           </w:rPr>
-          <m:t> 5272.0 </m:t>
+          <m:t> 4640.0 </m:t>
         </m:r>
         <m:r>
           <w:rPr>
@@ -51985,7 +51985,7 @@
             <w:rFonts w:ascii="Cambria Math" w:eastAsiaTheme="minorEastAsia" w:hAnsi="Cambria Math"/>
             <w:lang w:val="en-US"/>
           </w:rPr>
-          <m:t> 0.659 </m:t>
+          <m:t> 0.58 </m:t>
         </m:r>
         <m:r>
           <m:rPr>
@@ -52147,7 +52147,7 @@
             <w:rFonts w:ascii="Cambria Math" w:eastAsiaTheme="minorEastAsia" w:hAnsi="Cambria Math"/>
             <w:lang w:val="en-US"/>
           </w:rPr>
-          <m:t> 59310.0 </m:t>
+          <m:t> 52199.99999999999 </m:t>
         </m:r>
       </m:oMath>
       <w:r>
@@ -52302,7 +52302,7 @@
                 <w:rFonts w:ascii="Cambria Math" w:eastAsiaTheme="minorEastAsia" w:hAnsi="Cambria Math"/>
                 <w:lang w:val="en-US"/>
               </w:rPr>
-              <m:t> 59310.0 </m:t>
+              <m:t> 52199.99999999999 </m:t>
             </m:r>
             <m:r>
               <m:rPr>
@@ -52322,7 +52322,7 @@
                 <w:rFonts w:ascii="Cambria Math" w:eastAsiaTheme="minorEastAsia" w:hAnsi="Cambria Math"/>
                 <w:lang w:val="en-US"/>
               </w:rPr>
-              <m:t> 5272.0 </m:t>
+              <m:t> 4640.0 </m:t>
             </m:r>
             <m:ctrlPr>
               <w:rPr>
@@ -52356,7 +52356,7 @@
             <w:rFonts w:ascii="Cambria Math" w:eastAsiaTheme="minorEastAsia" w:hAnsi="Cambria Math"/>
             <w:lang w:val="en-US"/>
           </w:rPr>
-          <m:t> 32291.0 </m:t>
+          <m:t> 28419.999999999996 </m:t>
         </m:r>
       </m:oMath>
       <w:r>
@@ -52570,7 +52570,7 @@
                 <w:rFonts w:ascii="Cambria Math" w:eastAsiaTheme="minorEastAsia" w:hAnsi="Cambria Math"/>
                 <w:lang w:val="en-US"/>
               </w:rPr>
-              <m:t> 59310.0 </m:t>
+              <m:t> 52199.99999999999 </m:t>
             </m:r>
             <m:r>
               <m:rPr>
@@ -52600,7 +52600,7 @@
                 <w:rFonts w:ascii="Cambria Math" w:eastAsiaTheme="minorEastAsia" w:hAnsi="Cambria Math"/>
                 <w:lang w:val="en-US"/>
               </w:rPr>
-              <m:t> 5272.0 </m:t>
+              <m:t> 4640.0 </m:t>
             </m:r>
             <m:ctrlPr>
               <w:rPr>
@@ -52619,7 +52619,7 @@
                 <w:rFonts w:ascii="Cambria Math" w:eastAsiaTheme="minorEastAsia" w:hAnsi="Cambria Math"/>
                 <w:lang w:val="en-US"/>
               </w:rPr>
-              <m:t> 59310.0 </m:t>
+              <m:t> 52199.99999999999 </m:t>
             </m:r>
             <m:r>
               <m:rPr>
@@ -52639,7 +52639,7 @@
                 <w:rFonts w:ascii="Cambria Math" w:eastAsiaTheme="minorEastAsia" w:hAnsi="Cambria Math"/>
                 <w:lang w:val="en-US"/>
               </w:rPr>
-              <m:t> 5272.0 </m:t>
+              <m:t> 4640.0 </m:t>
             </m:r>
           </m:den>
         </m:f>
@@ -52857,7 +52857,7 @@
         </m:r>
       </m:oMath>
       <w:r>
-        <w:t xml:space="preserve">20</w:t>
+        <w:t xml:space="preserve">100</w:t>
       </w:r>
       <w:r>
         <w:t xml:space="preserve">, </w:t>
@@ -52905,7 +52905,7 @@
         </m:r>
       </m:oMath>
       <w:r>
-        <w:t xml:space="preserve">10</w:t>
+        <w:t xml:space="preserve">2</w:t>
       </w:r>
       <w:r>
         <w:rPr>

</xml_diff>